<commit_message>
Modifiche Doxygen e word
</commit_message>
<xml_diff>
--- a/Progetto Spotify/src/ANALISI_PROGETTO_SPOTIFY.docx
+++ b/Progetto Spotify/src/ANALISI_PROGETTO_SPOTIFY.docx
@@ -201,6 +201,14 @@
       </w:r>
       <w:r>
         <w:t>: Permette di aggiungere un nuovo artista nella lista degli artisti specificando             nome, codice, generi, casa discografica e anno di inizio attività. Non sarà possibile inserire un codice  o un nome artista già presente.</w:t>
+      </w:r>
+      <w:r>
+        <w:t xml:space="preserve"> Inoltre l’artista dovrà appartenere ad almeno 1 genere; se non esiste un genere appropriato si può inserire il genere “N.A.” </w:t>
+      </w:r>
+      <w:bookmarkStart w:id="0" w:name="_GoBack"/>
+      <w:bookmarkEnd w:id="0"/>
+      <w:r>
+        <w:t>.</w:t>
       </w:r>
     </w:p>
     <w:p>
@@ -17624,8 +17632,6 @@
       <w:pPr>
         <w:jc w:val="both"/>
       </w:pPr>
-      <w:bookmarkStart w:id="0" w:name="_GoBack"/>
-      <w:bookmarkEnd w:id="0"/>
     </w:p>
     <w:p>
       <w:pPr>
@@ -38868,14 +38874,7 @@
                 <w:rFonts w:ascii="Calibri" w:eastAsia="Calibri" w:hAnsi="Calibri" w:cs="Times New Roman"/>
                 <w:sz w:val="24"/>
               </w:rPr>
-              <w:t xml:space="preserve">Parametro </w:t>
-            </w:r>
-            <w:r>
-              <w:rPr>
-                <w:rFonts w:ascii="Calibri" w:eastAsia="Calibri" w:hAnsi="Calibri" w:cs="Times New Roman"/>
-                <w:sz w:val="24"/>
-              </w:rPr>
-              <w:t>non corretto</w:t>
+              <w:t>Parametro non corretto</w:t>
             </w:r>
           </w:p>
         </w:tc>
@@ -38915,14 +38914,7 @@
                 <w:rFonts w:ascii="Calibri" w:eastAsia="Calibri" w:hAnsi="Calibri" w:cs="Times New Roman"/>
                 <w:sz w:val="24"/>
               </w:rPr>
-              <w:t>Ordinamento e stampa degli artisti</w:t>
-            </w:r>
-            <w:r>
-              <w:rPr>
-                <w:rFonts w:ascii="Calibri" w:eastAsia="Calibri" w:hAnsi="Calibri" w:cs="Times New Roman"/>
-                <w:sz w:val="24"/>
-              </w:rPr>
-              <w:t xml:space="preserve"> non effettuata</w:t>
+              <w:t>Ordinamento e stampa degli artisti non effettuata</w:t>
             </w:r>
           </w:p>
         </w:tc>
@@ -40569,7 +40561,7 @@
 </file>
 
 <file path=customXml/itemProps1.xml><?xml version="1.0" encoding="utf-8"?>
-<ds:datastoreItem xmlns:ds="http://schemas.openxmlformats.org/officeDocument/2006/customXml" ds:itemID="{5524ABF6-E24D-4854-9510-07685CCE9153}">
+<ds:datastoreItem xmlns:ds="http://schemas.openxmlformats.org/officeDocument/2006/customXml" ds:itemID="{41306407-B3B5-4977-99D0-91C8DE40B6C3}">
   <ds:schemaRefs>
     <ds:schemaRef ds:uri="http://schemas.openxmlformats.org/officeDocument/2006/bibliography"/>
   </ds:schemaRefs>

</xml_diff>